<commit_message>
added functionality - cancel member req #2.6.2 issue #188
</commit_message>
<xml_diff>
--- a/Files/version 2 - files/Version2.docx
+++ b/Files/version 2 - files/Version2.docx
@@ -138,9 +138,8 @@
           <w:szCs w:val="56"/>
           <w:rtl/>
         </w:rPr>
-        <w:t xml:space="preserve"> 1) יעקב </w:t>
-      </w:r>
-      <w:proofErr w:type="spellStart"/>
+        <w:t xml:space="preserve"> 1) יעקב אלמלח</w:t>
+      </w:r>
       <w:r>
         <w:rPr>
           <w:b/>
@@ -149,10 +148,13 @@
           <w:szCs w:val="56"/>
           <w:rtl/>
         </w:rPr>
-        <w:t>אלמלח</w:t>
-      </w:r>
-      <w:proofErr w:type="spellEnd"/>
-      <w:r>
+        <w:t xml:space="preserve"> </w:t>
+      </w:r>
+    </w:p>
+    <w:p>
+      <w:pPr>
+        <w:bidi w:val="0"/>
+        <w:jc w:val="right"/>
         <w:rPr>
           <w:b/>
           <w:bCs/>
@@ -160,6 +162,27 @@
           <w:szCs w:val="56"/>
           <w:rtl/>
         </w:rPr>
+      </w:pPr>
+      <w:r>
+        <w:rPr>
+          <w:b/>
+          <w:bCs/>
+          <w:sz w:val="56"/>
+          <w:szCs w:val="56"/>
+          <w:rtl/>
+        </w:rPr>
+        <w:tab/>
+        <w:t xml:space="preserve">                      2) ליאל קרן</w:t>
+      </w:r>
+      <w:r>
+        <w:rPr>
+          <w:rFonts w:hint="cs"/>
+          <w:b/>
+          <w:bCs/>
+          <w:sz w:val="56"/>
+          <w:szCs w:val="56"/>
+          <w:rtl/>
+        </w:rPr>
         <w:t xml:space="preserve"> </w:t>
       </w:r>
     </w:p>
@@ -183,8 +206,7 @@
           <w:szCs w:val="56"/>
           <w:rtl/>
         </w:rPr>
-        <w:tab/>
-        <w:t xml:space="preserve">                      2) ליאל קרן</w:t>
+        <w:t xml:space="preserve">                      3) דור </w:t>
       </w:r>
       <w:r>
         <w:rPr>
@@ -195,7 +217,7 @@
           <w:szCs w:val="56"/>
           <w:rtl/>
         </w:rPr>
-        <w:t xml:space="preserve"> </w:t>
+        <w:t>אלעד</w:t>
       </w:r>
     </w:p>
     <w:p>
@@ -218,18 +240,17 @@
           <w:szCs w:val="56"/>
           <w:rtl/>
         </w:rPr>
-        <w:t xml:space="preserve">                      3) דור </w:t>
-      </w:r>
-      <w:r>
-        <w:rPr>
-          <w:rFonts w:hint="cs"/>
+        <w:t xml:space="preserve">                      4) ניב דן</w:t>
+      </w:r>
+      <w:r>
+        <w:rPr>
           <w:b/>
           <w:bCs/>
           <w:sz w:val="56"/>
           <w:szCs w:val="56"/>
           <w:rtl/>
         </w:rPr>
-        <w:t>אלעד</w:t>
+        <w:t xml:space="preserve"> </w:t>
       </w:r>
     </w:p>
     <w:p>
@@ -252,7 +273,7 @@
           <w:szCs w:val="56"/>
           <w:rtl/>
         </w:rPr>
-        <w:t xml:space="preserve">                      4) ניב דן</w:t>
+        <w:t xml:space="preserve">                      5) דניאל </w:t>
       </w:r>
       <w:r>
         <w:rPr>
@@ -262,52 +283,7 @@
           <w:szCs w:val="56"/>
           <w:rtl/>
         </w:rPr>
-        <w:t xml:space="preserve"> </w:t>
-      </w:r>
-    </w:p>
-    <w:p>
-      <w:pPr>
-        <w:bidi w:val="0"/>
-        <w:jc w:val="right"/>
-        <w:rPr>
-          <w:b/>
-          <w:bCs/>
-          <w:sz w:val="56"/>
-          <w:szCs w:val="56"/>
-          <w:rtl/>
-        </w:rPr>
-      </w:pPr>
-      <w:r>
-        <w:rPr>
-          <w:b/>
-          <w:bCs/>
-          <w:sz w:val="56"/>
-          <w:szCs w:val="56"/>
-          <w:rtl/>
-        </w:rPr>
-        <w:t xml:space="preserve">                      5) דניאל </w:t>
-      </w:r>
-      <w:proofErr w:type="spellStart"/>
-      <w:r>
-        <w:rPr>
-          <w:b/>
-          <w:bCs/>
-          <w:sz w:val="56"/>
-          <w:szCs w:val="56"/>
-          <w:rtl/>
-        </w:rPr>
-        <w:t>חייפץ</w:t>
-      </w:r>
-      <w:proofErr w:type="spellEnd"/>
-      <w:r>
-        <w:rPr>
-          <w:b/>
-          <w:bCs/>
-          <w:sz w:val="56"/>
-          <w:szCs w:val="56"/>
-          <w:rtl/>
-        </w:rPr>
-        <w:t xml:space="preserve"> </w:t>
+        <w:t xml:space="preserve">חייפץ </w:t>
       </w:r>
     </w:p>
     <w:p>
@@ -676,7 +652,6 @@
           <w:rtl/>
         </w:rPr>
       </w:pPr>
-      <w:proofErr w:type="spellStart"/>
       <w:r>
         <w:rPr>
           <w:b/>
@@ -686,7 +661,6 @@
         </w:rPr>
         <w:t>PaymentService</w:t>
       </w:r>
-      <w:proofErr w:type="spellEnd"/>
       <w:r>
         <w:rPr>
           <w:b/>
@@ -722,7 +696,6 @@
           <w:rtl/>
         </w:rPr>
       </w:pPr>
-      <w:proofErr w:type="spellStart"/>
       <w:r>
         <w:rPr>
           <w:b/>
@@ -732,7 +705,6 @@
         </w:rPr>
         <w:t>SupplyService</w:t>
       </w:r>
-      <w:proofErr w:type="spellEnd"/>
       <w:r>
         <w:rPr>
           <w:b/>
@@ -812,7 +784,6 @@
           <w:rtl/>
         </w:rPr>
       </w:pPr>
-      <w:proofErr w:type="spellStart"/>
       <w:r>
         <w:rPr>
           <w:b/>
@@ -822,7 +793,6 @@
         </w:rPr>
         <w:t>UserManager</w:t>
       </w:r>
-      <w:proofErr w:type="spellEnd"/>
       <w:r>
         <w:rPr>
           <w:b/>
@@ -858,7 +828,6 @@
           <w:rtl/>
         </w:rPr>
       </w:pPr>
-      <w:proofErr w:type="spellStart"/>
       <w:r>
         <w:rPr>
           <w:b/>
@@ -868,7 +837,6 @@
         </w:rPr>
         <w:t>AlertService</w:t>
       </w:r>
-      <w:proofErr w:type="spellEnd"/>
       <w:r>
         <w:rPr>
           <w:b/>
@@ -954,7 +922,6 @@
           <w:rtl/>
         </w:rPr>
       </w:pPr>
-      <w:proofErr w:type="spellStart"/>
       <w:r>
         <w:rPr>
           <w:b/>
@@ -964,7 +931,6 @@
         </w:rPr>
         <w:t>ShoppingCart</w:t>
       </w:r>
-      <w:proofErr w:type="spellEnd"/>
       <w:r>
         <w:rPr>
           <w:b/>
@@ -1003,7 +969,6 @@
           <w:rtl/>
         </w:rPr>
       </w:pPr>
-      <w:proofErr w:type="spellStart"/>
       <w:r>
         <w:rPr>
           <w:b/>
@@ -1013,7 +978,6 @@
         </w:rPr>
         <w:t>ShoppingBag</w:t>
       </w:r>
-      <w:proofErr w:type="spellEnd"/>
       <w:r>
         <w:rPr>
           <w:b/>
@@ -1352,7 +1316,6 @@
           <w:rtl/>
         </w:rPr>
       </w:pPr>
-      <w:proofErr w:type="spellStart"/>
       <w:r>
         <w:rPr>
           <w:b/>
@@ -1362,7 +1325,6 @@
         </w:rPr>
         <w:t>BuyStrategy</w:t>
       </w:r>
-      <w:proofErr w:type="spellEnd"/>
       <w:r>
         <w:rPr>
           <w:b/>
@@ -1451,7 +1413,6 @@
           <w:rtl/>
         </w:rPr>
       </w:pPr>
-      <w:proofErr w:type="spellStart"/>
       <w:r>
         <w:rPr>
           <w:b/>
@@ -1461,7 +1422,6 @@
         </w:rPr>
         <w:t>BuyPolicy</w:t>
       </w:r>
-      <w:proofErr w:type="spellEnd"/>
       <w:r>
         <w:rPr>
           <w:b/>
@@ -1509,7 +1469,6 @@
           <w:rtl/>
         </w:rPr>
       </w:pPr>
-      <w:proofErr w:type="spellStart"/>
       <w:r>
         <w:rPr>
           <w:b/>
@@ -1519,7 +1478,6 @@
         </w:rPr>
         <w:t>DiscountPolicy</w:t>
       </w:r>
-      <w:proofErr w:type="spellEnd"/>
       <w:r>
         <w:rPr>
           <w:b/>
@@ -1599,7 +1557,6 @@
           <w:rtl/>
         </w:rPr>
       </w:pPr>
-      <w:proofErr w:type="spellStart"/>
       <w:r>
         <w:rPr>
           <w:b/>
@@ -1609,7 +1566,6 @@
         </w:rPr>
         <w:t>ProductType</w:t>
       </w:r>
-      <w:proofErr w:type="spellEnd"/>
       <w:r>
         <w:rPr>
           <w:b/>
@@ -2161,7 +2117,6 @@
               </w:rPr>
               <w:t xml:space="preserve">ברישום משתמש חדש שקורה </w:t>
             </w:r>
-            <w:proofErr w:type="spellStart"/>
             <w:r>
               <w:rPr>
                 <w:rFonts w:cs="David"/>
@@ -2170,7 +2125,6 @@
               </w:rPr>
               <w:t>UserManager</w:t>
             </w:r>
-            <w:proofErr w:type="spellEnd"/>
             <w:r>
               <w:rPr>
                 <w:rFonts w:cs="David"/>
@@ -2455,27 +2409,7 @@
                 <w:szCs w:val="24"/>
                 <w:rtl/>
               </w:rPr>
-              <w:t xml:space="preserve">קיימת בדיקה לפני הפעולה אם </w:t>
-            </w:r>
-            <w:proofErr w:type="spellStart"/>
-            <w:r>
-              <w:rPr>
-                <w:rFonts w:cs="David"/>
-                <w:sz w:val="24"/>
-                <w:szCs w:val="24"/>
-                <w:rtl/>
-              </w:rPr>
-              <w:t>היוזר</w:t>
-            </w:r>
-            <w:proofErr w:type="spellEnd"/>
-            <w:r>
-              <w:rPr>
-                <w:rFonts w:cs="David"/>
-                <w:sz w:val="24"/>
-                <w:szCs w:val="24"/>
-                <w:rtl/>
-              </w:rPr>
-              <w:t xml:space="preserve"> שמבקש את הבקשה הוא מחובר. לכן בהכרח מנוי</w:t>
+              <w:t>קיימת בדיקה לפני הפעולה אם היוזר שמבקש את הבקשה הוא מחובר. לכן בהכרח מנוי</w:t>
             </w:r>
           </w:p>
         </w:tc>
@@ -2783,7 +2717,6 @@
               </w:rPr>
               <w:t>ייאכף ב</w:t>
             </w:r>
-            <w:proofErr w:type="spellStart"/>
             <w:r>
               <w:rPr>
                 <w:rFonts w:cs="David"/>
@@ -2792,7 +2725,6 @@
               </w:rPr>
               <w:t>BuyPolicy</w:t>
             </w:r>
-            <w:proofErr w:type="spellEnd"/>
             <w:r>
               <w:rPr>
                 <w:rFonts w:cs="David"/>
@@ -2918,7 +2850,6 @@
               </w:rPr>
               <w:t>נאכף ב</w:t>
             </w:r>
-            <w:proofErr w:type="spellStart"/>
             <w:r>
               <w:rPr>
                 <w:rFonts w:cs="David"/>
@@ -2927,7 +2858,6 @@
               </w:rPr>
               <w:t>DiscountPolicy</w:t>
             </w:r>
-            <w:proofErr w:type="spellEnd"/>
             <w:r>
               <w:rPr>
                 <w:rFonts w:cs="David"/>
@@ -3025,27 +2955,7 @@
                 <w:szCs w:val="24"/>
                 <w:rtl/>
               </w:rPr>
-              <w:t xml:space="preserve">נאכף </w:t>
-            </w:r>
-            <w:proofErr w:type="spellStart"/>
-            <w:r>
-              <w:rPr>
-                <w:rFonts w:cs="David"/>
-                <w:sz w:val="24"/>
-                <w:szCs w:val="24"/>
-                <w:rtl/>
-              </w:rPr>
-              <w:t>עלידי</w:t>
-            </w:r>
-            <w:proofErr w:type="spellEnd"/>
-            <w:r>
-              <w:rPr>
-                <w:rFonts w:cs="David"/>
-                <w:sz w:val="24"/>
-                <w:szCs w:val="24"/>
-                <w:rtl/>
-              </w:rPr>
-              <w:t xml:space="preserve"> המחלקה :</w:t>
+              <w:t>נאכף עלידי המחלקה :</w:t>
             </w:r>
           </w:p>
           <w:p>
@@ -3058,7 +2968,6 @@
                 <w:rtl/>
               </w:rPr>
             </w:pPr>
-            <w:proofErr w:type="gramStart"/>
             <w:r>
               <w:rPr>
                 <w:rFonts w:cs="David"/>
@@ -3067,7 +2976,6 @@
               </w:rPr>
               <w:t>USER,SHOPPINGCART</w:t>
             </w:r>
-            <w:proofErr w:type="gramEnd"/>
           </w:p>
         </w:tc>
       </w:tr>
@@ -3187,7 +3095,6 @@
                 <w:rtl/>
               </w:rPr>
             </w:pPr>
-            <w:proofErr w:type="gramStart"/>
             <w:r>
               <w:rPr>
                 <w:rFonts w:cs="David"/>
@@ -3213,7 +3120,6 @@
               </w:rPr>
               <w:t>USER</w:t>
             </w:r>
-            <w:proofErr w:type="gramEnd"/>
           </w:p>
         </w:tc>
       </w:tr>
@@ -4929,54 +4835,27 @@
           <w:bCs/>
           <w:rtl/>
         </w:rPr>
-        <w:t xml:space="preserve">סוגי </w:t>
-      </w:r>
-      <w:proofErr w:type="spellStart"/>
+        <w:t>סוגי יוזרים</w:t>
+      </w:r>
       <w:r>
         <w:rPr>
           <w:rFonts w:hint="cs"/>
-          <w:b/>
-          <w:bCs/>
-          <w:rtl/>
-        </w:rPr>
-        <w:t>יוזרים</w:t>
-      </w:r>
-      <w:proofErr w:type="spellEnd"/>
+          <w:rtl/>
+        </w:rPr>
+        <w:t xml:space="preserve"> </w:t>
+      </w:r>
+      <w:r>
+        <w:rPr>
+          <w:rtl/>
+        </w:rPr>
+        <w:t>–</w:t>
+      </w:r>
       <w:r>
         <w:rPr>
           <w:rFonts w:hint="cs"/>
           <w:rtl/>
         </w:rPr>
-        <w:t xml:space="preserve"> </w:t>
-      </w:r>
-      <w:r>
-        <w:rPr>
-          <w:rtl/>
-        </w:rPr>
-        <w:t>–</w:t>
-      </w:r>
-      <w:r>
-        <w:rPr>
-          <w:rFonts w:hint="cs"/>
-          <w:rtl/>
-        </w:rPr>
-        <w:t xml:space="preserve"> אורח, מנוי, מנהל חנות, בעל </w:t>
-      </w:r>
-      <w:proofErr w:type="gramStart"/>
-      <w:r>
-        <w:rPr>
-          <w:rFonts w:hint="cs"/>
-          <w:rtl/>
-        </w:rPr>
-        <w:t>חנות ,מייסד</w:t>
-      </w:r>
-      <w:proofErr w:type="gramEnd"/>
-      <w:r>
-        <w:rPr>
-          <w:rFonts w:hint="cs"/>
-          <w:rtl/>
-        </w:rPr>
-        <w:t xml:space="preserve">, מנהל מערכת </w:t>
+        <w:t xml:space="preserve"> אורח, מנוי, מנהל חנות, בעל חנות ,מייסד, מנהל מערכת </w:t>
       </w:r>
     </w:p>
     <w:p>
@@ -5041,71 +4920,7 @@
           <w:rFonts w:hint="cs"/>
           <w:rtl/>
         </w:rPr>
-        <w:t xml:space="preserve"> הרשאה שיש </w:t>
-      </w:r>
-      <w:proofErr w:type="spellStart"/>
-      <w:r>
-        <w:rPr>
-          <w:rFonts w:hint="cs"/>
-          <w:rtl/>
-        </w:rPr>
-        <w:t>ליוזר</w:t>
-      </w:r>
-      <w:proofErr w:type="spellEnd"/>
-      <w:r>
-        <w:rPr>
-          <w:rFonts w:hint="cs"/>
-          <w:rtl/>
-        </w:rPr>
-        <w:t xml:space="preserve"> ביחס לחנות מסוימות </w:t>
-      </w:r>
-      <w:proofErr w:type="spellStart"/>
-      <w:r>
-        <w:rPr>
-          <w:rFonts w:hint="cs"/>
-          <w:rtl/>
-        </w:rPr>
-        <w:t>ויוזר</w:t>
-      </w:r>
-      <w:proofErr w:type="spellEnd"/>
-      <w:r>
-        <w:rPr>
-          <w:rFonts w:hint="cs"/>
-          <w:rtl/>
-        </w:rPr>
-        <w:t xml:space="preserve"> אחר שנתן לו את </w:t>
-      </w:r>
-      <w:proofErr w:type="gramStart"/>
-      <w:r>
-        <w:rPr>
-          <w:rFonts w:hint="cs"/>
-          <w:rtl/>
-        </w:rPr>
-        <w:t>ההרשאה ,</w:t>
-      </w:r>
-      <w:proofErr w:type="gramEnd"/>
-      <w:r>
-        <w:rPr>
-          <w:rFonts w:hint="cs"/>
-          <w:rtl/>
-        </w:rPr>
-        <w:t xml:space="preserve"> כוללת בתוכה מה </w:t>
-      </w:r>
-      <w:proofErr w:type="spellStart"/>
-      <w:r>
-        <w:rPr>
-          <w:rFonts w:hint="cs"/>
-          <w:rtl/>
-        </w:rPr>
-        <w:t>היוזר</w:t>
-      </w:r>
-      <w:proofErr w:type="spellEnd"/>
-      <w:r>
-        <w:rPr>
-          <w:rFonts w:hint="cs"/>
-          <w:rtl/>
-        </w:rPr>
-        <w:t xml:space="preserve"> יכול או לא יכול לעשות במערכת.</w:t>
+        <w:t xml:space="preserve"> הרשאה שיש ליוזר ביחס לחנות מסוימות ויוזר אחר שנתן לו את ההרשאה , כוללת בתוכה מה היוזר יכול או לא יכול לעשות במערכת.</w:t>
       </w:r>
     </w:p>
     <w:p>
@@ -5125,7 +4940,6 @@
         </w:rPr>
         <w:t>-</w:t>
       </w:r>
-      <w:proofErr w:type="spellStart"/>
       <w:r>
         <w:rPr>
           <w:rFonts w:hint="cs"/>
@@ -5143,9 +4957,8 @@
           <w:color w:val="FF0000"/>
           <w:u w:val="single"/>
         </w:rPr>
-        <w:t>ermisson</w:t>
-      </w:r>
-      <w:proofErr w:type="spellEnd"/>
+        <w:t xml:space="preserve">ermisson </w:t>
+      </w:r>
       <w:r>
         <w:rPr>
           <w:b/>
@@ -5153,15 +4966,6 @@
           <w:color w:val="FF0000"/>
           <w:u w:val="single"/>
         </w:rPr>
-        <w:t xml:space="preserve"> </w:t>
-      </w:r>
-      <w:r>
-        <w:rPr>
-          <w:b/>
-          <w:bCs/>
-          <w:color w:val="FF0000"/>
-          <w:u w:val="single"/>
-        </w:rPr>
         <w:t>type</w:t>
       </w:r>
       <w:r>
@@ -5178,23 +4982,7 @@
           <w:rFonts w:hint="cs"/>
           <w:rtl/>
         </w:rPr>
-        <w:t xml:space="preserve">- מה </w:t>
-      </w:r>
-      <w:proofErr w:type="spellStart"/>
-      <w:r>
-        <w:rPr>
-          <w:rFonts w:hint="cs"/>
-          <w:rtl/>
-        </w:rPr>
-        <w:t>היוזר</w:t>
-      </w:r>
-      <w:proofErr w:type="spellEnd"/>
-      <w:r>
-        <w:rPr>
-          <w:rFonts w:hint="cs"/>
-          <w:rtl/>
-        </w:rPr>
-        <w:t xml:space="preserve"> יכול או לא יכול לעשות לדוגמא </w:t>
+        <w:t xml:space="preserve">- מה היוזר יכול או לא יכול לעשות לדוגמא </w:t>
       </w:r>
       <w:r>
         <w:rPr>
@@ -5231,7 +5019,6 @@
         </w:rPr>
         <w:t>Inventory</w:t>
       </w:r>
-      <w:proofErr w:type="gramStart"/>
       <w:r>
         <w:rPr>
           <w:rFonts w:hint="cs"/>
@@ -5274,7 +5061,6 @@
         </w:rPr>
         <w:t>מלאי</w:t>
       </w:r>
-      <w:proofErr w:type="gramEnd"/>
       <w:r>
         <w:rPr>
           <w:rFonts w:hint="cs"/>
@@ -13295,11 +13081,9 @@
         </w:rPr>
         <w:t>: מזהה חנות (</w:t>
       </w:r>
-      <w:proofErr w:type="spellStart"/>
       <w:r>
         <w:t>storeID</w:t>
       </w:r>
-      <w:proofErr w:type="spellEnd"/>
       <w:r>
         <w:rPr>
           <w:rFonts w:hint="cs"/>
@@ -13395,11 +13179,9 @@
         </w:rPr>
         <w:t xml:space="preserve">המשתמש מבקש מהמערכת מידע על החנות עם מזהה </w:t>
       </w:r>
-      <w:proofErr w:type="spellStart"/>
       <w:r>
         <w:t>storeID</w:t>
       </w:r>
-      <w:proofErr w:type="spellEnd"/>
       <w:r>
         <w:rPr>
           <w:rtl/>
@@ -13422,11 +13204,9 @@
         </w:rPr>
         <w:t xml:space="preserve">המערכת מחפשת את החנות עם </w:t>
       </w:r>
-      <w:proofErr w:type="spellStart"/>
       <w:r>
         <w:t>storeID</w:t>
       </w:r>
-      <w:proofErr w:type="spellEnd"/>
       <w:r>
         <w:rPr>
           <w:rtl/>
@@ -13486,11 +13266,9 @@
         </w:rPr>
         <w:t xml:space="preserve">       2.2 החנות עם </w:t>
       </w:r>
-      <w:proofErr w:type="spellStart"/>
       <w:r>
         <w:t>storeID</w:t>
       </w:r>
-      <w:proofErr w:type="spellEnd"/>
       <w:r>
         <w:rPr>
           <w:rFonts w:hint="cs"/>
@@ -14732,21 +14510,7 @@
         <w:rPr>
           <w:rtl/>
         </w:rPr>
-        <w:t xml:space="preserve">המערכת מבצעת </w:t>
-      </w:r>
-      <w:proofErr w:type="spellStart"/>
-      <w:r>
-        <w:rPr>
-          <w:rtl/>
-        </w:rPr>
-        <w:t>פילטור</w:t>
-      </w:r>
-      <w:proofErr w:type="spellEnd"/>
-      <w:r>
-        <w:rPr>
-          <w:rtl/>
-        </w:rPr>
-        <w:t xml:space="preserve"> על הרשימה של המוצרים לפי הקריטריונים.</w:t>
+        <w:t>המערכת מבצעת פילטור על הרשימה של המוצרים לפי הקריטריונים.</w:t>
       </w:r>
     </w:p>
     <w:p>
@@ -17192,33 +16956,17 @@
           <w:rFonts w:hint="cs"/>
           <w:rtl/>
         </w:rPr>
-        <w:t>2.2.</w:t>
-      </w:r>
-      <w:proofErr w:type="gramStart"/>
+        <w:t>2.2.4</w:t>
+      </w:r>
+      <w:r>
+        <w:t xml:space="preserve"> </w:t>
+      </w:r>
       <w:r>
         <w:rPr>
           <w:rFonts w:hint="cs"/>
           <w:rtl/>
         </w:rPr>
-        <w:t>4</w:t>
-      </w:r>
-      <w:r>
-        <w:t xml:space="preserve"> </w:t>
-      </w:r>
-      <w:r>
-        <w:rPr>
-          <w:rFonts w:hint="cs"/>
-          <w:rtl/>
-        </w:rPr>
-        <w:t xml:space="preserve"> עדכון</w:t>
-      </w:r>
-      <w:proofErr w:type="gramEnd"/>
-      <w:r>
-        <w:rPr>
-          <w:rFonts w:hint="cs"/>
-          <w:rtl/>
-        </w:rPr>
-        <w:t xml:space="preserve"> כמות של מוצר בעגלת קניות</w:t>
+        <w:t xml:space="preserve"> עדכון כמות של מוצר בעגלת קניות</w:t>
       </w:r>
     </w:p>
     <w:p>
@@ -30742,7 +30490,6 @@
     <w:p>
       <w:pPr>
         <w:rPr>
-          <w:rFonts w:hint="cs"/>
           <w:rtl/>
         </w:rPr>
       </w:pPr>
@@ -30890,7 +30637,7 @@
           <w:rFonts w:hint="cs"/>
           <w:rtl/>
         </w:rPr>
-        <w:t xml:space="preserve"> ואינו </w:t>
+        <w:t xml:space="preserve"> </w:t>
       </w:r>
       <w:r>
         <w:rPr>
@@ -31342,7 +31089,7 @@
             <w:pPr>
               <w:jc w:val="center"/>
               <w:rPr>
-                <w:rFonts w:cs="David" w:hint="cs"/>
+                <w:rFonts w:cs="David"/>
                 <w:sz w:val="24"/>
                 <w:szCs w:val="24"/>
                 <w:rtl/>
@@ -33163,7 +32910,7 @@
             <w:pPr>
               <w:jc w:val="center"/>
               <w:rPr>
-                <w:rFonts w:cs="David" w:hint="cs"/>
+                <w:rFonts w:cs="David"/>
                 <w:sz w:val="24"/>
                 <w:szCs w:val="24"/>
                 <w:rtl/>
@@ -33231,7 +32978,7 @@
             <w:pPr>
               <w:jc w:val="center"/>
               <w:rPr>
-                <w:rFonts w:cs="David" w:hint="cs"/>
+                <w:rFonts w:cs="David"/>
                 <w:sz w:val="24"/>
                 <w:szCs w:val="24"/>
                 <w:rtl/>
@@ -33272,7 +33019,7 @@
             <w:pPr>
               <w:jc w:val="center"/>
               <w:rPr>
-                <w:rFonts w:cs="David" w:hint="cs"/>
+                <w:rFonts w:cs="David"/>
                 <w:sz w:val="24"/>
                 <w:szCs w:val="24"/>
                 <w:rtl/>
@@ -33371,7 +33118,7 @@
             <w:pPr>
               <w:jc w:val="center"/>
               <w:rPr>
-                <w:rFonts w:cs="David" w:hint="cs"/>
+                <w:rFonts w:cs="David"/>
                 <w:sz w:val="24"/>
                 <w:szCs w:val="24"/>
                 <w:rtl/>
@@ -33612,21 +33359,7 @@
         <w:rPr>
           <w:rtl/>
         </w:rPr>
-        <w:t xml:space="preserve">הודעת שגיאה מהמערכת על פעולה שכשלה, שומרת על מצב המערכת </w:t>
-      </w:r>
-      <w:proofErr w:type="spellStart"/>
-      <w:r>
-        <w:rPr>
-          <w:rtl/>
-        </w:rPr>
-        <w:t>כלפני</w:t>
-      </w:r>
-      <w:proofErr w:type="spellEnd"/>
-      <w:r>
-        <w:rPr>
-          <w:rtl/>
-        </w:rPr>
-        <w:t>.</w:t>
+        <w:t>הודעת שגיאה מהמערכת על פעולה שכשלה, שומרת על מצב המערכת כלפני.</w:t>
       </w:r>
     </w:p>
     <w:p>
@@ -33736,21 +33469,7 @@
         <w:rPr>
           <w:rtl/>
         </w:rPr>
-        <w:t xml:space="preserve">אין התחייבות שבין </w:t>
-      </w:r>
-      <w:proofErr w:type="spellStart"/>
-      <w:r>
-        <w:rPr>
-          <w:rtl/>
-        </w:rPr>
-        <w:t>שאילתא</w:t>
-      </w:r>
-      <w:proofErr w:type="spellEnd"/>
-      <w:r>
-        <w:rPr>
-          <w:rtl/>
-        </w:rPr>
-        <w:t xml:space="preserve"> לפעולה, המצב יישאר זהה.</w:t>
+        <w:t>אין התחייבות שבין שאילתא לפעולה, המצב יישאר זהה.</w:t>
       </w:r>
     </w:p>
     <w:p>
@@ -34315,23 +34034,7 @@
           <w:rFonts w:hint="cs"/>
           <w:rtl/>
         </w:rPr>
-        <w:t xml:space="preserve">המערכת מחזירה תשובה לכל </w:t>
-      </w:r>
-      <w:proofErr w:type="spellStart"/>
-      <w:r>
-        <w:rPr>
-          <w:rFonts w:hint="cs"/>
-          <w:rtl/>
-        </w:rPr>
-        <w:t>שאילתא</w:t>
-      </w:r>
-      <w:proofErr w:type="spellEnd"/>
-      <w:r>
-        <w:rPr>
-          <w:rFonts w:hint="cs"/>
-          <w:rtl/>
-        </w:rPr>
-        <w:t xml:space="preserve"> עד 5 שניות.</w:t>
+        <w:t>המערכת מחזירה תשובה לכל שאילתא עד 5 שניות.</w:t>
       </w:r>
     </w:p>
     <w:p>
@@ -34583,23 +34286,7 @@
           <w:rFonts w:hint="cs"/>
           <w:rtl/>
         </w:rPr>
-        <w:t xml:space="preserve">פעולה </w:t>
-      </w:r>
-      <w:proofErr w:type="spellStart"/>
-      <w:r>
-        <w:rPr>
-          <w:rFonts w:hint="cs"/>
-          <w:rtl/>
-        </w:rPr>
-        <w:t>מסויימת</w:t>
-      </w:r>
-      <w:proofErr w:type="spellEnd"/>
-      <w:r>
-        <w:rPr>
-          <w:rFonts w:hint="cs"/>
-          <w:rtl/>
-        </w:rPr>
-        <w:t>.</w:t>
+        <w:t>פעולה מסויימת.</w:t>
       </w:r>
     </w:p>
     <w:sectPr>

</xml_diff>

<commit_message>
cancel member AT added req #2.6.2 issue #188
</commit_message>
<xml_diff>
--- a/Files/version 2 - files/Version2.docx
+++ b/Files/version 2 - files/Version2.docx
@@ -138,8 +138,9 @@
           <w:szCs w:val="56"/>
           <w:rtl/>
         </w:rPr>
-        <w:t xml:space="preserve"> 1) יעקב אלמלח</w:t>
-      </w:r>
+        <w:t xml:space="preserve"> 1) יעקב </w:t>
+      </w:r>
+      <w:proofErr w:type="spellStart"/>
       <w:r>
         <w:rPr>
           <w:b/>
@@ -148,6 +149,17 @@
           <w:szCs w:val="56"/>
           <w:rtl/>
         </w:rPr>
+        <w:t>אלמלח</w:t>
+      </w:r>
+      <w:proofErr w:type="spellEnd"/>
+      <w:r>
+        <w:rPr>
+          <w:b/>
+          <w:bCs/>
+          <w:sz w:val="56"/>
+          <w:szCs w:val="56"/>
+          <w:rtl/>
+        </w:rPr>
         <w:t xml:space="preserve"> </w:t>
       </w:r>
     </w:p>
@@ -275,6 +287,7 @@
         </w:rPr>
         <w:t xml:space="preserve">                      5) דניאל </w:t>
       </w:r>
+      <w:proofErr w:type="spellStart"/>
       <w:r>
         <w:rPr>
           <w:b/>
@@ -283,7 +296,18 @@
           <w:szCs w:val="56"/>
           <w:rtl/>
         </w:rPr>
-        <w:t xml:space="preserve">חייפץ </w:t>
+        <w:t>חייפץ</w:t>
+      </w:r>
+      <w:proofErr w:type="spellEnd"/>
+      <w:r>
+        <w:rPr>
+          <w:b/>
+          <w:bCs/>
+          <w:sz w:val="56"/>
+          <w:szCs w:val="56"/>
+          <w:rtl/>
+        </w:rPr>
+        <w:t xml:space="preserve"> </w:t>
       </w:r>
     </w:p>
     <w:p>
@@ -652,6 +676,7 @@
           <w:rtl/>
         </w:rPr>
       </w:pPr>
+      <w:proofErr w:type="spellStart"/>
       <w:r>
         <w:rPr>
           <w:b/>
@@ -661,6 +686,7 @@
         </w:rPr>
         <w:t>PaymentService</w:t>
       </w:r>
+      <w:proofErr w:type="spellEnd"/>
       <w:r>
         <w:rPr>
           <w:b/>
@@ -696,6 +722,7 @@
           <w:rtl/>
         </w:rPr>
       </w:pPr>
+      <w:proofErr w:type="spellStart"/>
       <w:r>
         <w:rPr>
           <w:b/>
@@ -705,6 +732,7 @@
         </w:rPr>
         <w:t>SupplyService</w:t>
       </w:r>
+      <w:proofErr w:type="spellEnd"/>
       <w:r>
         <w:rPr>
           <w:b/>
@@ -784,6 +812,7 @@
           <w:rtl/>
         </w:rPr>
       </w:pPr>
+      <w:proofErr w:type="spellStart"/>
       <w:r>
         <w:rPr>
           <w:b/>
@@ -793,6 +822,7 @@
         </w:rPr>
         <w:t>UserManager</w:t>
       </w:r>
+      <w:proofErr w:type="spellEnd"/>
       <w:r>
         <w:rPr>
           <w:b/>
@@ -828,6 +858,7 @@
           <w:rtl/>
         </w:rPr>
       </w:pPr>
+      <w:proofErr w:type="spellStart"/>
       <w:r>
         <w:rPr>
           <w:b/>
@@ -837,6 +868,7 @@
         </w:rPr>
         <w:t>AlertService</w:t>
       </w:r>
+      <w:proofErr w:type="spellEnd"/>
       <w:r>
         <w:rPr>
           <w:b/>
@@ -922,6 +954,7 @@
           <w:rtl/>
         </w:rPr>
       </w:pPr>
+      <w:proofErr w:type="spellStart"/>
       <w:r>
         <w:rPr>
           <w:b/>
@@ -931,6 +964,7 @@
         </w:rPr>
         <w:t>ShoppingCart</w:t>
       </w:r>
+      <w:proofErr w:type="spellEnd"/>
       <w:r>
         <w:rPr>
           <w:b/>
@@ -969,6 +1003,7 @@
           <w:rtl/>
         </w:rPr>
       </w:pPr>
+      <w:proofErr w:type="spellStart"/>
       <w:r>
         <w:rPr>
           <w:b/>
@@ -978,6 +1013,7 @@
         </w:rPr>
         <w:t>ShoppingBag</w:t>
       </w:r>
+      <w:proofErr w:type="spellEnd"/>
       <w:r>
         <w:rPr>
           <w:b/>
@@ -1316,6 +1352,7 @@
           <w:rtl/>
         </w:rPr>
       </w:pPr>
+      <w:proofErr w:type="spellStart"/>
       <w:r>
         <w:rPr>
           <w:b/>
@@ -1325,6 +1362,7 @@
         </w:rPr>
         <w:t>BuyStrategy</w:t>
       </w:r>
+      <w:proofErr w:type="spellEnd"/>
       <w:r>
         <w:rPr>
           <w:b/>
@@ -1413,6 +1451,7 @@
           <w:rtl/>
         </w:rPr>
       </w:pPr>
+      <w:proofErr w:type="spellStart"/>
       <w:r>
         <w:rPr>
           <w:b/>
@@ -1422,6 +1461,7 @@
         </w:rPr>
         <w:t>BuyPolicy</w:t>
       </w:r>
+      <w:proofErr w:type="spellEnd"/>
       <w:r>
         <w:rPr>
           <w:b/>
@@ -1469,6 +1509,7 @@
           <w:rtl/>
         </w:rPr>
       </w:pPr>
+      <w:proofErr w:type="spellStart"/>
       <w:r>
         <w:rPr>
           <w:b/>
@@ -1478,6 +1519,7 @@
         </w:rPr>
         <w:t>DiscountPolicy</w:t>
       </w:r>
+      <w:proofErr w:type="spellEnd"/>
       <w:r>
         <w:rPr>
           <w:b/>
@@ -1557,6 +1599,7 @@
           <w:rtl/>
         </w:rPr>
       </w:pPr>
+      <w:proofErr w:type="spellStart"/>
       <w:r>
         <w:rPr>
           <w:b/>
@@ -1566,6 +1609,7 @@
         </w:rPr>
         <w:t>ProductType</w:t>
       </w:r>
+      <w:proofErr w:type="spellEnd"/>
       <w:r>
         <w:rPr>
           <w:b/>
@@ -2117,6 +2161,7 @@
               </w:rPr>
               <w:t xml:space="preserve">ברישום משתמש חדש שקורה </w:t>
             </w:r>
+            <w:proofErr w:type="spellStart"/>
             <w:r>
               <w:rPr>
                 <w:rFonts w:cs="David"/>
@@ -2125,6 +2170,7 @@
               </w:rPr>
               <w:t>UserManager</w:t>
             </w:r>
+            <w:proofErr w:type="spellEnd"/>
             <w:r>
               <w:rPr>
                 <w:rFonts w:cs="David"/>
@@ -2409,7 +2455,27 @@
                 <w:szCs w:val="24"/>
                 <w:rtl/>
               </w:rPr>
-              <w:t>קיימת בדיקה לפני הפעולה אם היוזר שמבקש את הבקשה הוא מחובר. לכן בהכרח מנוי</w:t>
+              <w:t xml:space="preserve">קיימת בדיקה לפני הפעולה אם </w:t>
+            </w:r>
+            <w:proofErr w:type="spellStart"/>
+            <w:r>
+              <w:rPr>
+                <w:rFonts w:cs="David"/>
+                <w:sz w:val="24"/>
+                <w:szCs w:val="24"/>
+                <w:rtl/>
+              </w:rPr>
+              <w:t>היוזר</w:t>
+            </w:r>
+            <w:proofErr w:type="spellEnd"/>
+            <w:r>
+              <w:rPr>
+                <w:rFonts w:cs="David"/>
+                <w:sz w:val="24"/>
+                <w:szCs w:val="24"/>
+                <w:rtl/>
+              </w:rPr>
+              <w:t xml:space="preserve"> שמבקש את הבקשה הוא מחובר. לכן בהכרח מנוי</w:t>
             </w:r>
           </w:p>
         </w:tc>
@@ -2717,6 +2783,7 @@
               </w:rPr>
               <w:t>ייאכף ב</w:t>
             </w:r>
+            <w:proofErr w:type="spellStart"/>
             <w:r>
               <w:rPr>
                 <w:rFonts w:cs="David"/>
@@ -2725,6 +2792,7 @@
               </w:rPr>
               <w:t>BuyPolicy</w:t>
             </w:r>
+            <w:proofErr w:type="spellEnd"/>
             <w:r>
               <w:rPr>
                 <w:rFonts w:cs="David"/>
@@ -2850,6 +2918,7 @@
               </w:rPr>
               <w:t>נאכף ב</w:t>
             </w:r>
+            <w:proofErr w:type="spellStart"/>
             <w:r>
               <w:rPr>
                 <w:rFonts w:cs="David"/>
@@ -2858,6 +2927,7 @@
               </w:rPr>
               <w:t>DiscountPolicy</w:t>
             </w:r>
+            <w:proofErr w:type="spellEnd"/>
             <w:r>
               <w:rPr>
                 <w:rFonts w:cs="David"/>
@@ -2955,7 +3025,27 @@
                 <w:szCs w:val="24"/>
                 <w:rtl/>
               </w:rPr>
-              <w:t>נאכף עלידי המחלקה :</w:t>
+              <w:t xml:space="preserve">נאכף </w:t>
+            </w:r>
+            <w:proofErr w:type="spellStart"/>
+            <w:r>
+              <w:rPr>
+                <w:rFonts w:cs="David"/>
+                <w:sz w:val="24"/>
+                <w:szCs w:val="24"/>
+                <w:rtl/>
+              </w:rPr>
+              <w:t>עלידי</w:t>
+            </w:r>
+            <w:proofErr w:type="spellEnd"/>
+            <w:r>
+              <w:rPr>
+                <w:rFonts w:cs="David"/>
+                <w:sz w:val="24"/>
+                <w:szCs w:val="24"/>
+                <w:rtl/>
+              </w:rPr>
+              <w:t xml:space="preserve"> המחלקה :</w:t>
             </w:r>
           </w:p>
           <w:p>
@@ -2968,6 +3058,7 @@
                 <w:rtl/>
               </w:rPr>
             </w:pPr>
+            <w:proofErr w:type="gramStart"/>
             <w:r>
               <w:rPr>
                 <w:rFonts w:cs="David"/>
@@ -2976,6 +3067,7 @@
               </w:rPr>
               <w:t>USER,SHOPPINGCART</w:t>
             </w:r>
+            <w:proofErr w:type="gramEnd"/>
           </w:p>
         </w:tc>
       </w:tr>
@@ -3095,6 +3187,7 @@
                 <w:rtl/>
               </w:rPr>
             </w:pPr>
+            <w:proofErr w:type="gramStart"/>
             <w:r>
               <w:rPr>
                 <w:rFonts w:cs="David"/>
@@ -3120,6 +3213,7 @@
               </w:rPr>
               <w:t>USER</w:t>
             </w:r>
+            <w:proofErr w:type="gramEnd"/>
           </w:p>
         </w:tc>
       </w:tr>
@@ -4835,11 +4929,22 @@
           <w:bCs/>
           <w:rtl/>
         </w:rPr>
-        <w:t>סוגי יוזרים</w:t>
-      </w:r>
+        <w:t xml:space="preserve">סוגי </w:t>
+      </w:r>
+      <w:proofErr w:type="spellStart"/>
       <w:r>
         <w:rPr>
           <w:rFonts w:hint="cs"/>
+          <w:b/>
+          <w:bCs/>
+          <w:rtl/>
+        </w:rPr>
+        <w:t>יוזרים</w:t>
+      </w:r>
+      <w:proofErr w:type="spellEnd"/>
+      <w:r>
+        <w:rPr>
+          <w:rFonts w:hint="cs"/>
           <w:rtl/>
         </w:rPr>
         <w:t xml:space="preserve"> </w:t>
@@ -4855,7 +4960,23 @@
           <w:rFonts w:hint="cs"/>
           <w:rtl/>
         </w:rPr>
-        <w:t xml:space="preserve"> אורח, מנוי, מנהל חנות, בעל חנות ,מייסד, מנהל מערכת </w:t>
+        <w:t xml:space="preserve"> אורח, מנוי, מנהל חנות, בעל </w:t>
+      </w:r>
+      <w:proofErr w:type="gramStart"/>
+      <w:r>
+        <w:rPr>
+          <w:rFonts w:hint="cs"/>
+          <w:rtl/>
+        </w:rPr>
+        <w:t>חנות ,מייסד</w:t>
+      </w:r>
+      <w:proofErr w:type="gramEnd"/>
+      <w:r>
+        <w:rPr>
+          <w:rFonts w:hint="cs"/>
+          <w:rtl/>
+        </w:rPr>
+        <w:t xml:space="preserve">, מנהל מערכת </w:t>
       </w:r>
     </w:p>
     <w:p>
@@ -4920,7 +5041,71 @@
           <w:rFonts w:hint="cs"/>
           <w:rtl/>
         </w:rPr>
-        <w:t xml:space="preserve"> הרשאה שיש ליוזר ביחס לחנות מסוימות ויוזר אחר שנתן לו את ההרשאה , כוללת בתוכה מה היוזר יכול או לא יכול לעשות במערכת.</w:t>
+        <w:t xml:space="preserve"> הרשאה שיש </w:t>
+      </w:r>
+      <w:proofErr w:type="spellStart"/>
+      <w:r>
+        <w:rPr>
+          <w:rFonts w:hint="cs"/>
+          <w:rtl/>
+        </w:rPr>
+        <w:t>ליוזר</w:t>
+      </w:r>
+      <w:proofErr w:type="spellEnd"/>
+      <w:r>
+        <w:rPr>
+          <w:rFonts w:hint="cs"/>
+          <w:rtl/>
+        </w:rPr>
+        <w:t xml:space="preserve"> ביחס לחנות מסוימות </w:t>
+      </w:r>
+      <w:proofErr w:type="spellStart"/>
+      <w:r>
+        <w:rPr>
+          <w:rFonts w:hint="cs"/>
+          <w:rtl/>
+        </w:rPr>
+        <w:t>ויוזר</w:t>
+      </w:r>
+      <w:proofErr w:type="spellEnd"/>
+      <w:r>
+        <w:rPr>
+          <w:rFonts w:hint="cs"/>
+          <w:rtl/>
+        </w:rPr>
+        <w:t xml:space="preserve"> אחר שנתן לו את </w:t>
+      </w:r>
+      <w:proofErr w:type="gramStart"/>
+      <w:r>
+        <w:rPr>
+          <w:rFonts w:hint="cs"/>
+          <w:rtl/>
+        </w:rPr>
+        <w:t>ההרשאה ,</w:t>
+      </w:r>
+      <w:proofErr w:type="gramEnd"/>
+      <w:r>
+        <w:rPr>
+          <w:rFonts w:hint="cs"/>
+          <w:rtl/>
+        </w:rPr>
+        <w:t xml:space="preserve"> כוללת בתוכה מה </w:t>
+      </w:r>
+      <w:proofErr w:type="spellStart"/>
+      <w:r>
+        <w:rPr>
+          <w:rFonts w:hint="cs"/>
+          <w:rtl/>
+        </w:rPr>
+        <w:t>היוזר</w:t>
+      </w:r>
+      <w:proofErr w:type="spellEnd"/>
+      <w:r>
+        <w:rPr>
+          <w:rFonts w:hint="cs"/>
+          <w:rtl/>
+        </w:rPr>
+        <w:t xml:space="preserve"> יכול או לא יכול לעשות במערכת.</w:t>
       </w:r>
     </w:p>
     <w:p>
@@ -4940,6 +5125,7 @@
         </w:rPr>
         <w:t>-</w:t>
       </w:r>
+      <w:proofErr w:type="spellStart"/>
       <w:r>
         <w:rPr>
           <w:rFonts w:hint="cs"/>
@@ -4957,8 +5143,9 @@
           <w:color w:val="FF0000"/>
           <w:u w:val="single"/>
         </w:rPr>
-        <w:t xml:space="preserve">ermisson </w:t>
-      </w:r>
+        <w:t>ermisson</w:t>
+      </w:r>
+      <w:proofErr w:type="spellEnd"/>
       <w:r>
         <w:rPr>
           <w:b/>
@@ -4966,6 +5153,15 @@
           <w:color w:val="FF0000"/>
           <w:u w:val="single"/>
         </w:rPr>
+        <w:t xml:space="preserve"> </w:t>
+      </w:r>
+      <w:r>
+        <w:rPr>
+          <w:b/>
+          <w:bCs/>
+          <w:color w:val="FF0000"/>
+          <w:u w:val="single"/>
+        </w:rPr>
         <w:t>type</w:t>
       </w:r>
       <w:r>
@@ -4982,7 +5178,23 @@
           <w:rFonts w:hint="cs"/>
           <w:rtl/>
         </w:rPr>
-        <w:t xml:space="preserve">- מה היוזר יכול או לא יכול לעשות לדוגמא </w:t>
+        <w:t xml:space="preserve">- מה </w:t>
+      </w:r>
+      <w:proofErr w:type="spellStart"/>
+      <w:r>
+        <w:rPr>
+          <w:rFonts w:hint="cs"/>
+          <w:rtl/>
+        </w:rPr>
+        <w:t>היוזר</w:t>
+      </w:r>
+      <w:proofErr w:type="spellEnd"/>
+      <w:r>
+        <w:rPr>
+          <w:rFonts w:hint="cs"/>
+          <w:rtl/>
+        </w:rPr>
+        <w:t xml:space="preserve"> יכול או לא יכול לעשות לדוגמא </w:t>
       </w:r>
       <w:r>
         <w:rPr>
@@ -5019,6 +5231,7 @@
         </w:rPr>
         <w:t>Inventory</w:t>
       </w:r>
+      <w:proofErr w:type="gramStart"/>
       <w:r>
         <w:rPr>
           <w:rFonts w:hint="cs"/>
@@ -5061,6 +5274,7 @@
         </w:rPr>
         <w:t>מלאי</w:t>
       </w:r>
+      <w:proofErr w:type="gramEnd"/>
       <w:r>
         <w:rPr>
           <w:rFonts w:hint="cs"/>
@@ -13081,9 +13295,11 @@
         </w:rPr>
         <w:t>: מזהה חנות (</w:t>
       </w:r>
+      <w:proofErr w:type="spellStart"/>
       <w:r>
         <w:t>storeID</w:t>
       </w:r>
+      <w:proofErr w:type="spellEnd"/>
       <w:r>
         <w:rPr>
           <w:rFonts w:hint="cs"/>
@@ -13179,9 +13395,11 @@
         </w:rPr>
         <w:t xml:space="preserve">המשתמש מבקש מהמערכת מידע על החנות עם מזהה </w:t>
       </w:r>
+      <w:proofErr w:type="spellStart"/>
       <w:r>
         <w:t>storeID</w:t>
       </w:r>
+      <w:proofErr w:type="spellEnd"/>
       <w:r>
         <w:rPr>
           <w:rtl/>
@@ -13204,9 +13422,11 @@
         </w:rPr>
         <w:t xml:space="preserve">המערכת מחפשת את החנות עם </w:t>
       </w:r>
+      <w:proofErr w:type="spellStart"/>
       <w:r>
         <w:t>storeID</w:t>
       </w:r>
+      <w:proofErr w:type="spellEnd"/>
       <w:r>
         <w:rPr>
           <w:rtl/>
@@ -13266,9 +13486,11 @@
         </w:rPr>
         <w:t xml:space="preserve">       2.2 החנות עם </w:t>
       </w:r>
+      <w:proofErr w:type="spellStart"/>
       <w:r>
         <w:t>storeID</w:t>
       </w:r>
+      <w:proofErr w:type="spellEnd"/>
       <w:r>
         <w:rPr>
           <w:rFonts w:hint="cs"/>
@@ -14510,7 +14732,21 @@
         <w:rPr>
           <w:rtl/>
         </w:rPr>
-        <w:t>המערכת מבצעת פילטור על הרשימה של המוצרים לפי הקריטריונים.</w:t>
+        <w:t xml:space="preserve">המערכת מבצעת </w:t>
+      </w:r>
+      <w:proofErr w:type="spellStart"/>
+      <w:r>
+        <w:rPr>
+          <w:rtl/>
+        </w:rPr>
+        <w:t>פילטור</w:t>
+      </w:r>
+      <w:proofErr w:type="spellEnd"/>
+      <w:r>
+        <w:rPr>
+          <w:rtl/>
+        </w:rPr>
+        <w:t xml:space="preserve"> על הרשימה של המוצרים לפי הקריטריונים.</w:t>
       </w:r>
     </w:p>
     <w:p>
@@ -16956,7 +17192,15 @@
           <w:rFonts w:hint="cs"/>
           <w:rtl/>
         </w:rPr>
-        <w:t>2.2.4</w:t>
+        <w:t>2.2.</w:t>
+      </w:r>
+      <w:proofErr w:type="gramStart"/>
+      <w:r>
+        <w:rPr>
+          <w:rFonts w:hint="cs"/>
+          <w:rtl/>
+        </w:rPr>
+        <w:t>4</w:t>
       </w:r>
       <w:r>
         <w:t xml:space="preserve"> </w:t>
@@ -16966,7 +17210,15 @@
           <w:rFonts w:hint="cs"/>
           <w:rtl/>
         </w:rPr>
-        <w:t xml:space="preserve"> עדכון כמות של מוצר בעגלת קניות</w:t>
+        <w:t xml:space="preserve"> עדכון</w:t>
+      </w:r>
+      <w:proofErr w:type="gramEnd"/>
+      <w:r>
+        <w:rPr>
+          <w:rFonts w:hint="cs"/>
+          <w:rtl/>
+        </w:rPr>
+        <w:t xml:space="preserve"> כמות של מוצר בעגלת קניות</w:t>
       </w:r>
     </w:p>
     <w:p>
@@ -31250,94 +31502,10 @@
           </w:p>
         </w:tc>
       </w:tr>
-      <w:tr>
-        <w:tc>
-          <w:tcPr>
-            <w:tcW w:w="4170" w:type="dxa"/>
-            <w:tcBorders>
-              <w:top w:val="single" w:sz="4" w:space="0" w:color="auto"/>
-              <w:left w:val="single" w:sz="4" w:space="0" w:color="auto"/>
-              <w:bottom w:val="single" w:sz="4" w:space="0" w:color="auto"/>
-              <w:right w:val="single" w:sz="4" w:space="0" w:color="auto"/>
-            </w:tcBorders>
-          </w:tcPr>
-          <w:p>
-            <w:pPr>
-              <w:jc w:val="center"/>
-              <w:rPr>
-                <w:rFonts w:cs="David"/>
-                <w:rtl/>
-              </w:rPr>
-            </w:pPr>
-            <w:r>
-              <w:rPr>
-                <w:rFonts w:cs="David"/>
-                <w:rtl/>
-              </w:rPr>
-              <w:t>המערכת תציג הודעת שגיאה.</w:t>
-            </w:r>
-          </w:p>
-        </w:tc>
-        <w:tc>
-          <w:tcPr>
-            <w:tcW w:w="3615" w:type="dxa"/>
-            <w:tcBorders>
-              <w:top w:val="single" w:sz="4" w:space="0" w:color="auto"/>
-              <w:left w:val="single" w:sz="4" w:space="0" w:color="auto"/>
-              <w:bottom w:val="single" w:sz="4" w:space="0" w:color="auto"/>
-              <w:right w:val="single" w:sz="4" w:space="0" w:color="auto"/>
-            </w:tcBorders>
-          </w:tcPr>
-          <w:p>
-            <w:pPr>
-              <w:jc w:val="center"/>
-              <w:rPr>
-                <w:rFonts w:cs="David"/>
-                <w:rtl/>
-              </w:rPr>
-            </w:pPr>
-            <w:r>
-              <w:rPr>
-                <w:rFonts w:cs="David"/>
-                <w:rtl/>
-              </w:rPr>
-              <w:t>קלט לא חוקי</w:t>
-            </w:r>
-          </w:p>
-        </w:tc>
-        <w:tc>
-          <w:tcPr>
-            <w:tcW w:w="777" w:type="dxa"/>
-            <w:tcBorders>
-              <w:top w:val="single" w:sz="4" w:space="0" w:color="auto"/>
-              <w:left w:val="single" w:sz="4" w:space="0" w:color="auto"/>
-              <w:bottom w:val="single" w:sz="4" w:space="0" w:color="auto"/>
-              <w:right w:val="single" w:sz="4" w:space="0" w:color="auto"/>
-            </w:tcBorders>
-          </w:tcPr>
-          <w:p>
-            <w:pPr>
-              <w:jc w:val="center"/>
-              <w:rPr>
-                <w:rFonts w:cs="David"/>
-                <w:b/>
-                <w:bCs/>
-              </w:rPr>
-            </w:pPr>
-            <w:r>
-              <w:rPr>
-                <w:rFonts w:cs="David"/>
-                <w:b/>
-                <w:bCs/>
-              </w:rPr>
-              <w:t>Sad</w:t>
-            </w:r>
-          </w:p>
-        </w:tc>
-      </w:tr>
     </w:tbl>
     <w:p>
       <w:pPr>
+        <w:bidi w:val="0"/>
         <w:spacing w:line="256" w:lineRule="auto"/>
       </w:pPr>
     </w:p>
@@ -33359,7 +33527,21 @@
         <w:rPr>
           <w:rtl/>
         </w:rPr>
-        <w:t>הודעת שגיאה מהמערכת על פעולה שכשלה, שומרת על מצב המערכת כלפני.</w:t>
+        <w:t xml:space="preserve">הודעת שגיאה מהמערכת על פעולה שכשלה, שומרת על מצב המערכת </w:t>
+      </w:r>
+      <w:proofErr w:type="spellStart"/>
+      <w:r>
+        <w:rPr>
+          <w:rtl/>
+        </w:rPr>
+        <w:t>כלפני</w:t>
+      </w:r>
+      <w:proofErr w:type="spellEnd"/>
+      <w:r>
+        <w:rPr>
+          <w:rtl/>
+        </w:rPr>
+        <w:t>.</w:t>
       </w:r>
     </w:p>
     <w:p>
@@ -33469,7 +33651,21 @@
         <w:rPr>
           <w:rtl/>
         </w:rPr>
-        <w:t>אין התחייבות שבין שאילתא לפעולה, המצב יישאר זהה.</w:t>
+        <w:t xml:space="preserve">אין התחייבות שבין </w:t>
+      </w:r>
+      <w:proofErr w:type="spellStart"/>
+      <w:r>
+        <w:rPr>
+          <w:rtl/>
+        </w:rPr>
+        <w:t>שאילתא</w:t>
+      </w:r>
+      <w:proofErr w:type="spellEnd"/>
+      <w:r>
+        <w:rPr>
+          <w:rtl/>
+        </w:rPr>
+        <w:t xml:space="preserve"> לפעולה, המצב יישאר זהה.</w:t>
       </w:r>
     </w:p>
     <w:p>
@@ -34034,7 +34230,23 @@
           <w:rFonts w:hint="cs"/>
           <w:rtl/>
         </w:rPr>
-        <w:t>המערכת מחזירה תשובה לכל שאילתא עד 5 שניות.</w:t>
+        <w:t xml:space="preserve">המערכת מחזירה תשובה לכל </w:t>
+      </w:r>
+      <w:proofErr w:type="spellStart"/>
+      <w:r>
+        <w:rPr>
+          <w:rFonts w:hint="cs"/>
+          <w:rtl/>
+        </w:rPr>
+        <w:t>שאילתא</w:t>
+      </w:r>
+      <w:proofErr w:type="spellEnd"/>
+      <w:r>
+        <w:rPr>
+          <w:rFonts w:hint="cs"/>
+          <w:rtl/>
+        </w:rPr>
+        <w:t xml:space="preserve"> עד 5 שניות.</w:t>
       </w:r>
     </w:p>
     <w:p>
@@ -34286,7 +34498,23 @@
           <w:rFonts w:hint="cs"/>
           <w:rtl/>
         </w:rPr>
-        <w:t>פעולה מסויימת.</w:t>
+        <w:t xml:space="preserve">פעולה </w:t>
+      </w:r>
+      <w:proofErr w:type="spellStart"/>
+      <w:r>
+        <w:rPr>
+          <w:rFonts w:hint="cs"/>
+          <w:rtl/>
+        </w:rPr>
+        <w:t>מסויימת</w:t>
+      </w:r>
+      <w:proofErr w:type="spellEnd"/>
+      <w:r>
+        <w:rPr>
+          <w:rFonts w:hint="cs"/>
+          <w:rtl/>
+        </w:rPr>
+        <w:t>.</w:t>
       </w:r>
     </w:p>
     <w:sectPr>

</xml_diff>